<commit_message>
Weird artifacts + Newhallywood 2021 (winter addendum)
</commit_message>
<xml_diff>
--- a/Copy/2020-Winter/HartOfTheMatter-Winter2020-Vol33-Num3-4/04-Shopping/04a-Holiday Shopping/For your Holiday Shopping.docx
+++ b/Copy/2020-Winter/HartOfTheMatter-Winter2020-Vol33-Num3-4/04-Shopping/04a-Holiday Shopping/For your Holiday Shopping.docx
@@ -10,8 +10,10 @@
         <w:t xml:space="preserve">For your </w:t>
       </w:r>
       <w:r>
-        <w:t xml:space="preserve">Post </w:t>
-      </w:r>
+        <w:t>Post-</w:t>
+      </w:r>
+      <w:bookmarkStart w:id="0" w:name="_GoBack"/>
+      <w:bookmarkEnd w:id="0"/>
       <w:r>
         <w:t>Holiday Shopping…</w:t>
       </w:r>
@@ -53,12 +55,7 @@
         <w:t xml:space="preserve">online </w:t>
       </w:r>
       <w:r>
-        <w:t>Amazon sh</w:t>
-      </w:r>
-      <w:bookmarkStart w:id="0" w:name="_GoBack"/>
-      <w:bookmarkEnd w:id="0"/>
-      <w:r>
-        <w:t xml:space="preserve">opping, </w:t>
+        <w:t xml:space="preserve">Amazon shopping, </w:t>
       </w:r>
       <w:r>
         <w:t>please</w:t>
@@ -907,7 +904,7 @@
   <a:extraClrSchemeLst/>
   <a:extLst>
     <a:ext uri="{05A4C25C-085E-4340-85A3-A5531E510DB2}">
-      <thm15:themeFamily xmlns="" xmlns:thm15="http://schemas.microsoft.com/office/thememl/2012/main" name="Office Theme" id="{62F939B6-93AF-4DB8-9C6B-D6C7DFDC589F}" vid="{4A3C46E8-61CC-4603-A589-7422A47A8E4A}"/>
+      <thm15:themeFamily xmlns:thm15="http://schemas.microsoft.com/office/thememl/2012/main" xmlns="" name="Office Theme" id="{62F939B6-93AF-4DB8-9C6B-D6C7DFDC589F}" vid="{4A3C46E8-61CC-4603-A589-7422A47A8E4A}"/>
     </a:ext>
   </a:extLst>
 </a:theme>

</xml_diff>